<commit_message>
regret scores with clusters and credits completed
</commit_message>
<xml_diff>
--- a/results and plots/doc1.docx
+++ b/results and plots/doc1.docx
@@ -1131,6 +1131,92 @@
           <w:lang w:val="en-US"/>
         </w:rPr>
       </w:pPr>
+      <w:r>
+        <w:rPr>
+          <w:noProof/>
+        </w:rPr>
+        <w:drawing>
+          <wp:inline distT="0" distB="0" distL="0" distR="0" wp14:anchorId="16F0BC86" wp14:editId="2C7D12A9">
+            <wp:extent cx="3362325" cy="2241550"/>
+            <wp:effectExtent l="0" t="0" r="9525" b="6350"/>
+            <wp:docPr id="47" name="Picture 47"/>
+            <wp:cNvGraphicFramePr>
+              <a:graphicFrameLocks xmlns:a="http://schemas.openxmlformats.org/drawingml/2006/main" noChangeAspect="1"/>
+            </wp:cNvGraphicFramePr>
+            <a:graphic xmlns:a="http://schemas.openxmlformats.org/drawingml/2006/main">
+              <a:graphicData uri="http://schemas.openxmlformats.org/drawingml/2006/picture">
+                <pic:pic xmlns:pic="http://schemas.openxmlformats.org/drawingml/2006/picture">
+                  <pic:nvPicPr>
+                    <pic:cNvPr id="1" name=""/>
+                    <pic:cNvPicPr/>
+                  </pic:nvPicPr>
+                  <pic:blipFill>
+                    <a:blip r:embed="rId25"/>
+                    <a:stretch>
+                      <a:fillRect/>
+                    </a:stretch>
+                  </pic:blipFill>
+                  <pic:spPr>
+                    <a:xfrm>
+                      <a:off x="0" y="0"/>
+                      <a:ext cx="3364215" cy="2242810"/>
+                    </a:xfrm>
+                    <a:prstGeom prst="rect">
+                      <a:avLst/>
+                    </a:prstGeom>
+                  </pic:spPr>
+                </pic:pic>
+              </a:graphicData>
+            </a:graphic>
+          </wp:inline>
+        </w:drawing>
+      </w:r>
+      <w:r>
+        <w:rPr>
+          <w:noProof/>
+        </w:rPr>
+        <w:t xml:space="preserve"> </w:t>
+      </w:r>
+      <w:r>
+        <w:rPr>
+          <w:noProof/>
+        </w:rPr>
+        <w:drawing>
+          <wp:inline distT="0" distB="0" distL="0" distR="0" wp14:anchorId="19FD07FA" wp14:editId="3831AA3A">
+            <wp:extent cx="3219450" cy="2173129"/>
+            <wp:effectExtent l="0" t="0" r="0" b="0"/>
+            <wp:docPr id="48" name="Picture 48"/>
+            <wp:cNvGraphicFramePr>
+              <a:graphicFrameLocks xmlns:a="http://schemas.openxmlformats.org/drawingml/2006/main" noChangeAspect="1"/>
+            </wp:cNvGraphicFramePr>
+            <a:graphic xmlns:a="http://schemas.openxmlformats.org/drawingml/2006/main">
+              <a:graphicData uri="http://schemas.openxmlformats.org/drawingml/2006/picture">
+                <pic:pic xmlns:pic="http://schemas.openxmlformats.org/drawingml/2006/picture">
+                  <pic:nvPicPr>
+                    <pic:cNvPr id="1" name=""/>
+                    <pic:cNvPicPr/>
+                  </pic:nvPicPr>
+                  <pic:blipFill>
+                    <a:blip r:embed="rId26"/>
+                    <a:stretch>
+                      <a:fillRect/>
+                    </a:stretch>
+                  </pic:blipFill>
+                  <pic:spPr>
+                    <a:xfrm>
+                      <a:off x="0" y="0"/>
+                      <a:ext cx="3245043" cy="2190404"/>
+                    </a:xfrm>
+                    <a:prstGeom prst="rect">
+                      <a:avLst/>
+                    </a:prstGeom>
+                  </pic:spPr>
+                </pic:pic>
+              </a:graphicData>
+            </a:graphic>
+          </wp:inline>
+        </w:drawing>
+      </w:r>
     </w:p>
     <w:p>
       <w:pPr>
@@ -1166,6 +1252,8 @@
           <w:lang w:val="en-US"/>
         </w:rPr>
       </w:pPr>
+      <w:bookmarkStart w:id="0" w:name="_GoBack"/>
+      <w:bookmarkEnd w:id="0"/>
     </w:p>
     <w:p>
       <w:pPr>
@@ -1233,7 +1321,6 @@
         <w:rPr>
           <w:lang w:val="en-US"/>
         </w:rPr>
-        <w:lastRenderedPageBreak/>
         <w:t>Cluster 0</w:t>
       </w:r>
       <w:r>
@@ -2318,7 +2405,6 @@
         <w:rPr>
           <w:lang w:val="en-US"/>
         </w:rPr>
-        <w:lastRenderedPageBreak/>
         <w:t>Cluster 1:</w:t>
       </w:r>
     </w:p>
@@ -3115,7 +3201,6 @@
           <w:szCs w:val="20"/>
           <w:lang w:val="en-US"/>
         </w:rPr>
-        <w:lastRenderedPageBreak/>
         <w:t>Cluster 2:</w:t>
       </w:r>
       <w:r>
@@ -4852,6 +4937,7 @@
         <w:rPr>
           <w:lang w:val="en-US"/>
         </w:rPr>
+        <w:lastRenderedPageBreak/>
         <w:t>Procrastination:</w:t>
       </w:r>
     </w:p>
@@ -5009,7 +5095,6 @@
         <w:rPr>
           <w:lang w:val="en-US"/>
         </w:rPr>
-        <w:lastRenderedPageBreak/>
         <w:br/>
       </w:r>
     </w:p>
@@ -6495,7 +6580,6 @@
         <w:rPr>
           <w:lang w:val="en-US"/>
         </w:rPr>
-        <w:lastRenderedPageBreak/>
         <w:t>Cluster 7</w:t>
       </w:r>
     </w:p>
@@ -7029,8 +7113,6 @@
           <w:lang w:val="en-DE" w:eastAsia="en-DE"/>
         </w:rPr>
       </w:pPr>
-      <w:bookmarkStart w:id="0" w:name="_GoBack"/>
-      <w:bookmarkEnd w:id="0"/>
       <w:r>
         <w:rPr>
           <w:rFonts w:eastAsia="Times New Roman" w:cstheme="minorHAnsi"/>

</xml_diff>

<commit_message>
try out some models based on discounting and efficacy to get time course patterns
</commit_message>
<xml_diff>
--- a/results and plots/doc1.docx
+++ b/results and plots/doc1.docx
@@ -116,15 +116,18 @@
     </w:p>
     <w:p>
       <w:r>
-        <w:t xml:space="preserve">5    I had </w:t>
-      </w:r>
-      <w:proofErr w:type="spellStart"/>
-      <w:r>
-        <w:t>alot</w:t>
-      </w:r>
-      <w:proofErr w:type="spellEnd"/>
-      <w:r>
-        <w:t xml:space="preserve"> of problems at home that affected my ability to do well in school</w:t>
+        <w:t>5    I had a</w:t>
+      </w:r>
+      <w:r>
+        <w:rPr>
+          <w:lang w:val="en-US"/>
+        </w:rPr>
+        <w:t xml:space="preserve"> </w:t>
+      </w:r>
+      <w:bookmarkStart w:id="0" w:name="_GoBack"/>
+      <w:bookmarkEnd w:id="0"/>
+      <w:r>
+        <w:t>lot of problems at home that affected my ability to do well in school</w:t>
       </w:r>
     </w:p>
     <w:p>
@@ -1252,8 +1255,6 @@
           <w:lang w:val="en-US"/>
         </w:rPr>
       </w:pPr>
-      <w:bookmarkStart w:id="0" w:name="_GoBack"/>
-      <w:bookmarkEnd w:id="0"/>
     </w:p>
     <w:p>
       <w:pPr>

</xml_diff>